<commit_message>
Update docs and code
</commit_message>
<xml_diff>
--- a/Avance2.docx
+++ b/Avance2.docx
@@ -1941,27 +1941,7 @@
           <w:szCs w:val="22"/>
           <w:lang w:val="es-ES"/>
         </w:rPr>
-        <w:t xml:space="preserve">Como se </w:t>
-      </w:r>
-      <w:proofErr w:type="spellStart"/>
-      <w:r>
-        <w:rPr>
-          <w:rFonts w:cs="Arial"/>
-          <w:sz w:val="22"/>
-          <w:szCs w:val="22"/>
-          <w:lang w:val="es-ES"/>
-        </w:rPr>
-        <w:t>menciono</w:t>
-      </w:r>
-      <w:proofErr w:type="spellEnd"/>
-      <w:r>
-        <w:rPr>
-          <w:rFonts w:cs="Arial"/>
-          <w:sz w:val="22"/>
-          <w:szCs w:val="22"/>
-          <w:lang w:val="es-ES"/>
-        </w:rPr>
-        <w:t xml:space="preserve"> en el avance anterior</w:t>
+        <w:t>Como se menciono en el avance anterior</w:t>
       </w:r>
       <w:r>
         <w:rPr>
@@ -1979,27 +1959,7 @@
           <w:szCs w:val="22"/>
           <w:lang w:val="es-ES"/>
         </w:rPr>
-        <w:t xml:space="preserve">fin de reducir riesgos asociados al proyecto, en el mismo se logra obtener un modelo de segmentación que debido a las imágenes amplias y con pocos paneles solares a nivel de métricas, se determina que para conocer </w:t>
-      </w:r>
-      <w:proofErr w:type="spellStart"/>
-      <w:r>
-        <w:rPr>
-          <w:rFonts w:cs="Arial"/>
-          <w:sz w:val="22"/>
-          <w:szCs w:val="22"/>
-          <w:lang w:val="es-ES"/>
-        </w:rPr>
-        <w:t>que</w:t>
-      </w:r>
-      <w:proofErr w:type="spellEnd"/>
-      <w:r>
-        <w:rPr>
-          <w:rFonts w:cs="Arial"/>
-          <w:sz w:val="22"/>
-          <w:szCs w:val="22"/>
-          <w:lang w:val="es-ES"/>
-        </w:rPr>
-        <w:t xml:space="preserve"> tan preciso es el modelo se debe de analizar a nivel de decimales las variaciones</w:t>
+        <w:t>fin de reducir riesgos asociados al proyecto, en el mismo se logra obtener un modelo de segmentación que debido a las imágenes amplias y con pocos paneles solares a nivel de métricas, se determina que para conocer que tan preciso es el modelo se debe de analizar a nivel de decimales las variaciones</w:t>
       </w:r>
       <w:r>
         <w:rPr>
@@ -2057,107 +2017,7 @@
           <w:szCs w:val="22"/>
           <w:lang w:val="es-ES"/>
         </w:rPr>
-        <w:t xml:space="preserve"> </w:t>
-      </w:r>
-      <w:proofErr w:type="spellStart"/>
-      <w:r>
-        <w:rPr>
-          <w:rFonts w:cs="Arial"/>
-          <w:sz w:val="22"/>
-          <w:szCs w:val="22"/>
-          <w:lang w:val="es-ES"/>
-        </w:rPr>
-        <w:t>Pytorch</w:t>
-      </w:r>
-      <w:proofErr w:type="spellEnd"/>
-      <w:r>
-        <w:rPr>
-          <w:rFonts w:cs="Arial"/>
-          <w:sz w:val="22"/>
-          <w:szCs w:val="22"/>
-          <w:lang w:val="es-ES"/>
-        </w:rPr>
-        <w:t xml:space="preserve"> con una librería llamada </w:t>
-      </w:r>
-      <w:proofErr w:type="spellStart"/>
-      <w:r>
-        <w:rPr>
-          <w:rFonts w:cs="Arial"/>
-          <w:sz w:val="22"/>
-          <w:szCs w:val="22"/>
-          <w:lang w:val="es-ES"/>
-        </w:rPr>
-        <w:t>segmentation</w:t>
-      </w:r>
-      <w:proofErr w:type="spellEnd"/>
-      <w:r>
-        <w:rPr>
-          <w:rFonts w:cs="Arial"/>
-          <w:sz w:val="22"/>
-          <w:szCs w:val="22"/>
-          <w:lang w:val="es-ES"/>
-        </w:rPr>
-        <w:t xml:space="preserve"> </w:t>
-      </w:r>
-      <w:proofErr w:type="spellStart"/>
-      <w:r>
-        <w:rPr>
-          <w:rFonts w:cs="Arial"/>
-          <w:sz w:val="22"/>
-          <w:szCs w:val="22"/>
-          <w:lang w:val="es-ES"/>
-        </w:rPr>
-        <w:t>models</w:t>
-      </w:r>
-      <w:proofErr w:type="spellEnd"/>
-      <w:r>
-        <w:rPr>
-          <w:rFonts w:cs="Arial"/>
-          <w:sz w:val="22"/>
-          <w:szCs w:val="22"/>
-          <w:lang w:val="es-ES"/>
-        </w:rPr>
-        <w:t xml:space="preserve"> la cual facilita la rápida experimentación y </w:t>
-      </w:r>
-      <w:proofErr w:type="spellStart"/>
-      <w:r>
-        <w:rPr>
-          <w:rFonts w:cs="Arial"/>
-          <w:sz w:val="22"/>
-          <w:szCs w:val="22"/>
-          <w:lang w:val="es-ES"/>
-        </w:rPr>
-        <w:t>Pytorch</w:t>
-      </w:r>
-      <w:proofErr w:type="spellEnd"/>
-      <w:r>
-        <w:rPr>
-          <w:rFonts w:cs="Arial"/>
-          <w:sz w:val="22"/>
-          <w:szCs w:val="22"/>
-          <w:lang w:val="es-ES"/>
-        </w:rPr>
-        <w:t xml:space="preserve"> proporciona estabilidad ante variaciones de versiones comparado con librerías como </w:t>
-      </w:r>
-      <w:proofErr w:type="spellStart"/>
-      <w:r>
-        <w:rPr>
-          <w:rFonts w:cs="Arial"/>
-          <w:sz w:val="22"/>
-          <w:szCs w:val="22"/>
-          <w:lang w:val="es-ES"/>
-        </w:rPr>
-        <w:t>tensorflow</w:t>
-      </w:r>
-      <w:proofErr w:type="spellEnd"/>
-      <w:r>
-        <w:rPr>
-          <w:rFonts w:cs="Arial"/>
-          <w:sz w:val="22"/>
-          <w:szCs w:val="22"/>
-          <w:lang w:val="es-ES"/>
-        </w:rPr>
-        <w:t xml:space="preserve"> que es </w:t>
+        <w:t xml:space="preserve"> Pytorch con una librería llamada segmentation models la cual facilita la rápida experimentación y Pytorch proporciona estabilidad ante variaciones de versiones comparado con librerías como tensorflow que es </w:t>
       </w:r>
       <w:r>
         <w:rPr>
@@ -2184,47 +2044,7 @@
           <w:szCs w:val="22"/>
           <w:lang w:val="es-ES"/>
         </w:rPr>
-        <w:t xml:space="preserve">, esta decisión facilito la creación del ambiente de trabajo y se </w:t>
-      </w:r>
-      <w:proofErr w:type="spellStart"/>
-      <w:r>
-        <w:rPr>
-          <w:rFonts w:cs="Arial"/>
-          <w:sz w:val="22"/>
-          <w:szCs w:val="22"/>
-          <w:lang w:val="es-ES"/>
-        </w:rPr>
-        <w:t>conto</w:t>
-      </w:r>
-      <w:proofErr w:type="spellEnd"/>
-      <w:r>
-        <w:rPr>
-          <w:rFonts w:cs="Arial"/>
-          <w:sz w:val="22"/>
-          <w:szCs w:val="22"/>
-          <w:lang w:val="es-ES"/>
-        </w:rPr>
-        <w:t xml:space="preserve"> con recursos que a pesar de su antigüedad funcionaban con pocas modificaciones, inclusive para el modelo de clasificación con el que se </w:t>
-      </w:r>
-      <w:proofErr w:type="spellStart"/>
-      <w:r>
-        <w:rPr>
-          <w:rFonts w:cs="Arial"/>
-          <w:sz w:val="22"/>
-          <w:szCs w:val="22"/>
-          <w:lang w:val="es-ES"/>
-        </w:rPr>
-        <w:t>conto</w:t>
-      </w:r>
-      <w:proofErr w:type="spellEnd"/>
-      <w:r>
-        <w:rPr>
-          <w:rFonts w:cs="Arial"/>
-          <w:sz w:val="22"/>
-          <w:szCs w:val="22"/>
-          <w:lang w:val="es-ES"/>
-        </w:rPr>
-        <w:t xml:space="preserve"> con menor tiempo para su creación. </w:t>
+        <w:t xml:space="preserve">, esta decisión facilito la creación del ambiente de trabajo y se conto con recursos que a pesar de su antigüedad funcionaban con pocas modificaciones, inclusive para el modelo de clasificación con el que se conto con menor tiempo para su creación. </w:t>
       </w:r>
     </w:p>
     <w:p>
@@ -2280,27 +2100,7 @@
           <w:szCs w:val="22"/>
           <w:lang w:val="es-ES"/>
         </w:rPr>
-        <w:t xml:space="preserve"> punto fue quizás de los </w:t>
-      </w:r>
-      <w:proofErr w:type="spellStart"/>
-      <w:r>
-        <w:rPr>
-          <w:rFonts w:cs="Arial"/>
-          <w:sz w:val="22"/>
-          <w:szCs w:val="22"/>
-          <w:lang w:val="es-ES"/>
-        </w:rPr>
-        <w:t>mas</w:t>
-      </w:r>
-      <w:proofErr w:type="spellEnd"/>
-      <w:r>
-        <w:rPr>
-          <w:rFonts w:cs="Arial"/>
-          <w:sz w:val="22"/>
-          <w:szCs w:val="22"/>
-          <w:lang w:val="es-ES"/>
-        </w:rPr>
-        <w:t xml:space="preserve"> complejos</w:t>
+        <w:t xml:space="preserve"> punto fue quizás de los mas complejos</w:t>
       </w:r>
       <w:r>
         <w:rPr>
@@ -2372,19 +2172,8 @@
           <w:szCs w:val="22"/>
           <w:lang w:val="es-ES"/>
         </w:rPr>
-        <w:t xml:space="preserve"> de machine </w:t>
-      </w:r>
-      <w:proofErr w:type="spellStart"/>
-      <w:r>
-        <w:rPr>
-          <w:rFonts w:cs="Arial"/>
-          <w:sz w:val="22"/>
-          <w:szCs w:val="22"/>
-          <w:lang w:val="es-ES"/>
-        </w:rPr>
-        <w:t>learning</w:t>
-      </w:r>
-      <w:proofErr w:type="spellEnd"/>
+        <w:t xml:space="preserve"> de machine learning</w:t>
+      </w:r>
       <w:r>
         <w:rPr>
           <w:rFonts w:cs="Arial"/>
@@ -2468,19 +2257,8 @@
           <w:szCs w:val="22"/>
           <w:lang w:val="es-ES"/>
         </w:rPr>
-        <w:t xml:space="preserve"> </w:t>
-      </w:r>
-      <w:proofErr w:type="spellStart"/>
-      <w:r>
-        <w:rPr>
-          <w:rFonts w:cs="Arial"/>
-          <w:sz w:val="22"/>
-          <w:szCs w:val="22"/>
-          <w:lang w:val="es-ES"/>
-        </w:rPr>
-        <w:t>batches</w:t>
-      </w:r>
-      <w:proofErr w:type="spellEnd"/>
+        <w:t xml:space="preserve"> batches</w:t>
+      </w:r>
       <w:r>
         <w:rPr>
           <w:rFonts w:cs="Arial"/>
@@ -2497,27 +2275,7 @@
           <w:szCs w:val="22"/>
           <w:lang w:val="es-ES"/>
         </w:rPr>
-        <w:t xml:space="preserve"> </w:t>
-      </w:r>
-      <w:proofErr w:type="spellStart"/>
-      <w:r>
-        <w:rPr>
-          <w:rFonts w:cs="Arial"/>
-          <w:sz w:val="22"/>
-          <w:szCs w:val="22"/>
-          <w:lang w:val="es-ES"/>
-        </w:rPr>
-        <w:t>threshhold</w:t>
-      </w:r>
-      <w:proofErr w:type="spellEnd"/>
-      <w:r>
-        <w:rPr>
-          <w:rFonts w:cs="Arial"/>
-          <w:sz w:val="22"/>
-          <w:szCs w:val="22"/>
-          <w:lang w:val="es-ES"/>
-        </w:rPr>
-        <w:t xml:space="preserve"> de probabilidad de pixeles a fin </w:t>
+        <w:t xml:space="preserve"> threshhold de probabilidad de pixeles a fin </w:t>
       </w:r>
       <w:r>
         <w:rPr>
@@ -2549,27 +2307,7 @@
           <w:szCs w:val="22"/>
           <w:lang w:val="es-ES"/>
         </w:rPr>
-        <w:t xml:space="preserve">Todos estos experimentos, ya se encuentran disponibles en un reporte creado para ser incorporado en la página web a través de un </w:t>
-      </w:r>
-      <w:proofErr w:type="spellStart"/>
-      <w:r>
-        <w:rPr>
-          <w:rFonts w:cs="Arial"/>
-          <w:sz w:val="22"/>
-          <w:szCs w:val="22"/>
-          <w:lang w:val="es-ES"/>
-        </w:rPr>
-        <w:t>iframe</w:t>
-      </w:r>
-      <w:proofErr w:type="spellEnd"/>
-      <w:r>
-        <w:rPr>
-          <w:rFonts w:cs="Arial"/>
-          <w:sz w:val="22"/>
-          <w:szCs w:val="22"/>
-          <w:lang w:val="es-ES"/>
-        </w:rPr>
-        <w:t xml:space="preserve"> aprovechando las capacidades de este sitio web. </w:t>
+        <w:t xml:space="preserve">Todos estos experimentos, ya se encuentran disponibles en un reporte creado para ser incorporado en la página web a través de un iframe aprovechando las capacidades de este sitio web. </w:t>
       </w:r>
     </w:p>
     <w:p>
@@ -2625,19 +2363,8 @@
           <w:szCs w:val="22"/>
           <w:lang w:val="es-ES"/>
         </w:rPr>
-        <w:t xml:space="preserve">en </w:t>
-      </w:r>
-      <w:proofErr w:type="gramStart"/>
-      <w:r>
-        <w:rPr>
-          <w:rFonts w:cs="Arial"/>
-          <w:sz w:val="22"/>
-          <w:szCs w:val="22"/>
-          <w:lang w:val="es-ES"/>
-        </w:rPr>
-        <w:t>link</w:t>
-      </w:r>
-      <w:proofErr w:type="gramEnd"/>
+        <w:t>en link</w:t>
+      </w:r>
       <w:r>
         <w:rPr>
           <w:rFonts w:cs="Arial"/>
@@ -2676,27 +2403,7 @@
           <w:szCs w:val="22"/>
           <w:lang w:val="es-ES"/>
         </w:rPr>
-        <w:t xml:space="preserve">contener una cantidad inmensa de detalles , era importante tomar en cuenta factores como resolución de la imagen, pues se denoto que a mayor resolución el modelo siempre se comportaba mejor, pero el tener imágenes de alta resolución hicieron que el modelo de segmentación se basara en </w:t>
-      </w:r>
-      <w:proofErr w:type="spellStart"/>
-      <w:r>
-        <w:rPr>
-          <w:rFonts w:cs="Arial"/>
-          <w:sz w:val="22"/>
-          <w:szCs w:val="22"/>
-          <w:lang w:val="es-ES"/>
-        </w:rPr>
-        <w:t>batches</w:t>
-      </w:r>
-      <w:proofErr w:type="spellEnd"/>
-      <w:r>
-        <w:rPr>
-          <w:rFonts w:cs="Arial"/>
-          <w:sz w:val="22"/>
-          <w:szCs w:val="22"/>
-          <w:lang w:val="es-ES"/>
-        </w:rPr>
-        <w:t xml:space="preserve"> muy reducidos, lo cual no significa que el modelo presenta una precisión negativa importante , sino que se </w:t>
+        <w:t xml:space="preserve">contener una cantidad inmensa de detalles , era importante tomar en cuenta factores como resolución de la imagen, pues se denoto que a mayor resolución el modelo siempre se comportaba mejor, pero el tener imágenes de alta resolución hicieron que el modelo de segmentación se basara en batches muy reducidos, lo cual no significa que el modelo presenta una precisión negativa importante , sino que se </w:t>
       </w:r>
       <w:r>
         <w:rPr>
@@ -2714,47 +2421,7 @@
           <w:szCs w:val="22"/>
           <w:lang w:val="es-ES"/>
         </w:rPr>
-        <w:t xml:space="preserve"> de balancear y aprovechar una estrategia de entrenamiento, donde un </w:t>
-      </w:r>
-      <w:proofErr w:type="spellStart"/>
-      <w:r>
-        <w:rPr>
-          <w:rFonts w:cs="Arial"/>
-          <w:sz w:val="22"/>
-          <w:szCs w:val="22"/>
-          <w:lang w:val="es-ES"/>
-        </w:rPr>
-        <w:t>batch-size</w:t>
-      </w:r>
-      <w:proofErr w:type="spellEnd"/>
-      <w:r>
-        <w:rPr>
-          <w:rFonts w:cs="Arial"/>
-          <w:sz w:val="22"/>
-          <w:szCs w:val="22"/>
-          <w:lang w:val="es-ES"/>
-        </w:rPr>
-        <w:t xml:space="preserve"> de 1 puede lograr buenos resultados, los cuales se detallan con </w:t>
-      </w:r>
-      <w:proofErr w:type="spellStart"/>
-      <w:r>
-        <w:rPr>
-          <w:rFonts w:cs="Arial"/>
-          <w:sz w:val="22"/>
-          <w:szCs w:val="22"/>
-          <w:lang w:val="es-ES"/>
-        </w:rPr>
-        <w:t>mas</w:t>
-      </w:r>
-      <w:proofErr w:type="spellEnd"/>
-      <w:r>
-        <w:rPr>
-          <w:rFonts w:cs="Arial"/>
-          <w:sz w:val="22"/>
-          <w:szCs w:val="22"/>
-          <w:lang w:val="es-ES"/>
-        </w:rPr>
-        <w:t xml:space="preserve"> especificidad en la minuta del trabajo final. </w:t>
+        <w:t xml:space="preserve"> de balancear y aprovechar una estrategia de entrenamiento, donde un batch-size de 1 puede lograr buenos resultados, los cuales se detallan con mas especificidad en la minuta del trabajo final. </w:t>
       </w:r>
     </w:p>
     <w:p>
@@ -2794,47 +2461,7 @@
           <w:szCs w:val="22"/>
           <w:lang w:val="es-ES"/>
         </w:rPr>
-        <w:t xml:space="preserve"> relevante que limito la experimentación fue la memoria de la GPU, muchísimos experimentos fallaron pues </w:t>
-      </w:r>
-      <w:proofErr w:type="spellStart"/>
-      <w:r>
-        <w:rPr>
-          <w:rFonts w:cs="Arial"/>
-          <w:sz w:val="22"/>
-          <w:szCs w:val="22"/>
-          <w:lang w:val="es-ES"/>
-        </w:rPr>
-        <w:t>Pytorch</w:t>
-      </w:r>
-      <w:proofErr w:type="spellEnd"/>
-      <w:r>
-        <w:rPr>
-          <w:rFonts w:cs="Arial"/>
-          <w:sz w:val="22"/>
-          <w:szCs w:val="22"/>
-          <w:lang w:val="es-ES"/>
-        </w:rPr>
-        <w:t xml:space="preserve"> no era capaz de asignar recursos cuando los </w:t>
-      </w:r>
-      <w:proofErr w:type="spellStart"/>
-      <w:r>
-        <w:rPr>
-          <w:rFonts w:cs="Arial"/>
-          <w:sz w:val="22"/>
-          <w:szCs w:val="22"/>
-          <w:lang w:val="es-ES"/>
-        </w:rPr>
-        <w:t>batches</w:t>
-      </w:r>
-      <w:proofErr w:type="spellEnd"/>
-      <w:r>
-        <w:rPr>
-          <w:rFonts w:cs="Arial"/>
-          <w:sz w:val="22"/>
-          <w:szCs w:val="22"/>
-          <w:lang w:val="es-ES"/>
-        </w:rPr>
-        <w:t xml:space="preserve"> eran grandes</w:t>
+        <w:t xml:space="preserve"> relevante que limito la experimentación fue la memoria de la GPU, muchísimos experimentos fallaron pues Pytorch no era capaz de asignar recursos cuando los batches eran grandes</w:t>
       </w:r>
       <w:r>
         <w:rPr>
@@ -2953,19 +2580,8 @@
           <w:szCs w:val="22"/>
           <w:lang w:val="es-ES"/>
         </w:rPr>
-        <w:t xml:space="preserve"> que conlleva la creación de una producto web con funciones de machine </w:t>
-      </w:r>
-      <w:proofErr w:type="spellStart"/>
-      <w:r>
-        <w:rPr>
-          <w:rFonts w:cs="Arial"/>
-          <w:sz w:val="22"/>
-          <w:szCs w:val="22"/>
-          <w:lang w:val="es-ES"/>
-        </w:rPr>
-        <w:t>learning</w:t>
-      </w:r>
-      <w:proofErr w:type="spellEnd"/>
+        <w:t xml:space="preserve"> que conlleva la creación de una producto web con funciones de machine learning</w:t>
+      </w:r>
       <w:r>
         <w:rPr>
           <w:rFonts w:cs="Arial"/>
@@ -2995,27 +2611,7 @@
           <w:szCs w:val="22"/>
           <w:lang w:val="es-ES"/>
         </w:rPr>
-        <w:t xml:space="preserve">A continuación, se muestra una muestra del sitio web y se incluye nuevamente la URL en su </w:t>
-      </w:r>
-      <w:proofErr w:type="spellStart"/>
-      <w:r>
-        <w:rPr>
-          <w:rFonts w:cs="Arial"/>
-          <w:sz w:val="22"/>
-          <w:szCs w:val="22"/>
-          <w:lang w:val="es-ES"/>
-        </w:rPr>
-        <w:t>pagina</w:t>
-      </w:r>
-      <w:proofErr w:type="spellEnd"/>
-      <w:r>
-        <w:rPr>
-          <w:rFonts w:cs="Arial"/>
-          <w:sz w:val="22"/>
-          <w:szCs w:val="22"/>
-          <w:lang w:val="es-ES"/>
-        </w:rPr>
-        <w:t xml:space="preserve"> principal. </w:t>
+        <w:t xml:space="preserve">A continuación, se muestra una muestra del sitio web y se incluye nuevamente la URL en su pagina principal. </w:t>
       </w:r>
       <w:hyperlink r:id="rId9" w:history="1">
         <w:r>
@@ -3121,67 +2717,7 @@
           <w:szCs w:val="22"/>
           <w:lang w:val="es-ES"/>
         </w:rPr>
-        <w:t xml:space="preserve">Para lanzar el sitio web y basado en experiencias anteriores, se decidió optar por Google </w:t>
-      </w:r>
-      <w:proofErr w:type="spellStart"/>
-      <w:r>
-        <w:rPr>
-          <w:rFonts w:cs="Arial"/>
-          <w:sz w:val="22"/>
-          <w:szCs w:val="22"/>
-          <w:lang w:val="es-ES"/>
-        </w:rPr>
-        <w:t>cloud</w:t>
-      </w:r>
-      <w:proofErr w:type="spellEnd"/>
-      <w:r>
-        <w:rPr>
-          <w:rFonts w:cs="Arial"/>
-          <w:sz w:val="22"/>
-          <w:szCs w:val="22"/>
-          <w:lang w:val="es-ES"/>
-        </w:rPr>
-        <w:t xml:space="preserve"> </w:t>
-      </w:r>
-      <w:proofErr w:type="spellStart"/>
-      <w:r>
-        <w:rPr>
-          <w:rFonts w:cs="Arial"/>
-          <w:sz w:val="22"/>
-          <w:szCs w:val="22"/>
-          <w:lang w:val="es-ES"/>
-        </w:rPr>
-        <w:t>platform</w:t>
-      </w:r>
-      <w:proofErr w:type="spellEnd"/>
-      <w:r>
-        <w:rPr>
-          <w:rFonts w:cs="Arial"/>
-          <w:sz w:val="22"/>
-          <w:szCs w:val="22"/>
-          <w:lang w:val="es-ES"/>
-        </w:rPr>
-        <w:t xml:space="preserve"> en lugar de AWS que fue la plataforma utilizada para captura de datos. En términos de usabilidad fue mucho </w:t>
-      </w:r>
-      <w:proofErr w:type="spellStart"/>
-      <w:r>
-        <w:rPr>
-          <w:rFonts w:cs="Arial"/>
-          <w:sz w:val="22"/>
-          <w:szCs w:val="22"/>
-          <w:lang w:val="es-ES"/>
-        </w:rPr>
-        <w:t>mas</w:t>
-      </w:r>
-      <w:proofErr w:type="spellEnd"/>
-      <w:r>
-        <w:rPr>
-          <w:rFonts w:cs="Arial"/>
-          <w:sz w:val="22"/>
-          <w:szCs w:val="22"/>
-          <w:lang w:val="es-ES"/>
-        </w:rPr>
-        <w:t xml:space="preserve"> sencillo de utilizar y se utilizaron diferentes fuentes que se mencionaran en la minuta para lanzar el sitio web.</w:t>
+        <w:t>Para lanzar el sitio web y basado en experiencias anteriores, se decidió optar por Google cloud platform en lugar de AWS que fue la plataforma utilizada para captura de datos. En términos de usabilidad fue mucho mas sencillo de utilizar y se utilizaron diferentes fuentes que se mencionaran en la minuta para lanzar el sitio web.</w:t>
       </w:r>
     </w:p>
     <w:p>
@@ -3217,7 +2753,7 @@
             <v:path o:extrusionok="f" gradientshapeok="t" o:connecttype="rect"/>
             <o:lock v:ext="edit" aspectratio="t"/>
           </v:shapetype>
-          <v:shape id="_x0000_i1025" type="#_x0000_t75" style="width:349.8pt;height:258.8pt">
+          <v:shape id="_x0000_i1025" type="#_x0000_t75" style="width:349.5pt;height:258.75pt">
             <v:imagedata r:id="rId10" o:title=""/>
           </v:shape>
         </w:pict>
@@ -3283,47 +2819,7 @@
           <w:szCs w:val="22"/>
           <w:lang w:val="es-ES"/>
         </w:rPr>
-        <w:t xml:space="preserve">el sitio web basado en </w:t>
-      </w:r>
-      <w:proofErr w:type="spellStart"/>
-      <w:r>
-        <w:rPr>
-          <w:rFonts w:cs="Arial"/>
-          <w:sz w:val="22"/>
-          <w:szCs w:val="22"/>
-          <w:lang w:val="es-ES"/>
-        </w:rPr>
-        <w:t>React</w:t>
-      </w:r>
-      <w:proofErr w:type="spellEnd"/>
-      <w:r>
-        <w:rPr>
-          <w:rFonts w:cs="Arial"/>
-          <w:sz w:val="22"/>
-          <w:szCs w:val="22"/>
-          <w:lang w:val="es-ES"/>
-        </w:rPr>
-        <w:t xml:space="preserve"> y </w:t>
-      </w:r>
-      <w:proofErr w:type="spellStart"/>
-      <w:r>
-        <w:rPr>
-          <w:rFonts w:cs="Arial"/>
-          <w:sz w:val="22"/>
-          <w:szCs w:val="22"/>
-          <w:lang w:val="es-ES"/>
-        </w:rPr>
-        <w:t>Typescript</w:t>
-      </w:r>
-      <w:proofErr w:type="spellEnd"/>
-      <w:r>
-        <w:rPr>
-          <w:rFonts w:cs="Arial"/>
-          <w:sz w:val="22"/>
-          <w:szCs w:val="22"/>
-          <w:lang w:val="es-ES"/>
-        </w:rPr>
-        <w:t xml:space="preserve"> </w:t>
+        <w:t xml:space="preserve">el sitio web basado en React y Typescript </w:t>
       </w:r>
       <w:r>
         <w:rPr>
@@ -3341,67 +2837,7 @@
           <w:szCs w:val="22"/>
           <w:lang w:val="es-ES"/>
         </w:rPr>
-        <w:t xml:space="preserve">que también utiliza material UI para facilidad en cuanto a aspectos visuales. En lo que corresponde a lanzamiento de los modelos de machine </w:t>
-      </w:r>
-      <w:proofErr w:type="spellStart"/>
-      <w:r>
-        <w:rPr>
-          <w:rFonts w:cs="Arial"/>
-          <w:sz w:val="22"/>
-          <w:szCs w:val="22"/>
-          <w:lang w:val="es-ES"/>
-        </w:rPr>
-        <w:t>learning</w:t>
-      </w:r>
-      <w:proofErr w:type="spellEnd"/>
-      <w:r>
-        <w:rPr>
-          <w:rFonts w:cs="Arial"/>
-          <w:sz w:val="22"/>
-          <w:szCs w:val="22"/>
-          <w:lang w:val="es-ES"/>
-        </w:rPr>
-        <w:t xml:space="preserve">, se siguieron varios procesos, entre ellos el lanzamiento de servidores utilizando </w:t>
-      </w:r>
-      <w:proofErr w:type="spellStart"/>
-      <w:r>
-        <w:rPr>
-          <w:rFonts w:cs="Arial"/>
-          <w:sz w:val="22"/>
-          <w:szCs w:val="22"/>
-          <w:lang w:val="es-ES"/>
-        </w:rPr>
-        <w:t>Flask</w:t>
-      </w:r>
-      <w:proofErr w:type="spellEnd"/>
-      <w:r>
-        <w:rPr>
-          <w:rFonts w:cs="Arial"/>
-          <w:sz w:val="22"/>
-          <w:szCs w:val="22"/>
-          <w:lang w:val="es-ES"/>
-        </w:rPr>
-        <w:t xml:space="preserve"> dado que se </w:t>
-      </w:r>
-      <w:proofErr w:type="spellStart"/>
-      <w:r>
-        <w:rPr>
-          <w:rFonts w:cs="Arial"/>
-          <w:sz w:val="22"/>
-          <w:szCs w:val="22"/>
-          <w:lang w:val="es-ES"/>
-        </w:rPr>
-        <w:t>utilizo</w:t>
-      </w:r>
-      <w:proofErr w:type="spellEnd"/>
-      <w:r>
-        <w:rPr>
-          <w:rFonts w:cs="Arial"/>
-          <w:sz w:val="22"/>
-          <w:szCs w:val="22"/>
-          <w:lang w:val="es-ES"/>
-        </w:rPr>
-        <w:t xml:space="preserve"> Python para el entrenamiento de los modelos</w:t>
+        <w:t>que también utiliza material UI para facilidad en cuanto a aspectos visuales. En lo que corresponde a lanzamiento de los modelos de machine learning, se siguieron varios procesos, entre ellos el lanzamiento de servidores utilizando Flask dado que se utilizo Python para el entrenamiento de los modelos</w:t>
       </w:r>
       <w:r>
         <w:rPr>
@@ -3428,19 +2864,8 @@
           <w:szCs w:val="22"/>
           <w:lang w:val="es-ES"/>
         </w:rPr>
-        <w:t xml:space="preserve">lanzan utilizando Docker y se </w:t>
-      </w:r>
-      <w:proofErr w:type="spellStart"/>
-      <w:r>
-        <w:rPr>
-          <w:rFonts w:cs="Arial"/>
-          <w:sz w:val="22"/>
-          <w:szCs w:val="22"/>
-          <w:lang w:val="es-ES"/>
-        </w:rPr>
-        <w:t>envian</w:t>
-      </w:r>
-      <w:proofErr w:type="spellEnd"/>
+        <w:t>lanzan utilizando Docker y se envian</w:t>
+      </w:r>
       <w:r>
         <w:rPr>
           <w:rFonts w:cs="Arial"/>
@@ -3468,7 +2893,6 @@
         </w:rPr>
         <w:t xml:space="preserve">ontainer </w:t>
       </w:r>
-      <w:proofErr w:type="spellStart"/>
       <w:r>
         <w:rPr>
           <w:rFonts w:cs="Arial"/>
@@ -3485,29 +2909,8 @@
           <w:szCs w:val="22"/>
           <w:lang w:val="es-ES"/>
         </w:rPr>
-        <w:t>egistry</w:t>
-      </w:r>
-      <w:proofErr w:type="spellEnd"/>
-      <w:r>
-        <w:rPr>
-          <w:rFonts w:cs="Arial"/>
-          <w:sz w:val="22"/>
-          <w:szCs w:val="22"/>
-          <w:lang w:val="es-ES"/>
-        </w:rPr>
-        <w:t xml:space="preserve"> de Google </w:t>
-      </w:r>
-      <w:proofErr w:type="spellStart"/>
-      <w:r>
-        <w:rPr>
-          <w:rFonts w:cs="Arial"/>
-          <w:sz w:val="22"/>
-          <w:szCs w:val="22"/>
-          <w:lang w:val="es-ES"/>
-        </w:rPr>
-        <w:t>cloud</w:t>
-      </w:r>
-      <w:proofErr w:type="spellEnd"/>
+        <w:t>egistry de Google cloud</w:t>
+      </w:r>
       <w:r>
         <w:rPr>
           <w:rFonts w:cs="Arial"/>
@@ -3524,27 +2927,7 @@
           <w:szCs w:val="22"/>
           <w:lang w:val="es-ES"/>
         </w:rPr>
-        <w:t>desde el cual se hizo un lanzamiento de servicios “</w:t>
-      </w:r>
-      <w:proofErr w:type="spellStart"/>
-      <w:r>
-        <w:rPr>
-          <w:rFonts w:cs="Arial"/>
-          <w:sz w:val="22"/>
-          <w:szCs w:val="22"/>
-          <w:lang w:val="es-ES"/>
-        </w:rPr>
-        <w:t>cloud</w:t>
-      </w:r>
-      <w:proofErr w:type="spellEnd"/>
-      <w:r>
-        <w:rPr>
-          <w:rFonts w:cs="Arial"/>
-          <w:sz w:val="22"/>
-          <w:szCs w:val="22"/>
-          <w:lang w:val="es-ES"/>
-        </w:rPr>
-        <w:t xml:space="preserve"> run” los cuales permiten la aplicación funcional en todo momento a un bajo costo</w:t>
+        <w:t>desde el cual se hizo un lanzamiento de servicios “cloud run” los cuales permiten la aplicación funcional en todo momento a un bajo costo</w:t>
       </w:r>
       <w:r>
         <w:rPr>
@@ -3585,47 +2968,7 @@
           <w:lang w:val="es-ES"/>
         </w:rPr>
         <w:tab/>
-        <w:t xml:space="preserve">Se exploro y se denoto que se puede utilizar un Google </w:t>
-      </w:r>
-      <w:proofErr w:type="spellStart"/>
-      <w:r>
-        <w:rPr>
-          <w:rFonts w:cs="Arial"/>
-          <w:sz w:val="22"/>
-          <w:szCs w:val="22"/>
-          <w:lang w:val="es-ES"/>
-        </w:rPr>
-        <w:t>Kubernetes</w:t>
-      </w:r>
-      <w:proofErr w:type="spellEnd"/>
-      <w:r>
-        <w:rPr>
-          <w:rFonts w:cs="Arial"/>
-          <w:sz w:val="22"/>
-          <w:szCs w:val="22"/>
-          <w:lang w:val="es-ES"/>
-        </w:rPr>
-        <w:t xml:space="preserve"> </w:t>
-      </w:r>
-      <w:proofErr w:type="spellStart"/>
-      <w:r>
-        <w:rPr>
-          <w:rFonts w:cs="Arial"/>
-          <w:sz w:val="22"/>
-          <w:szCs w:val="22"/>
-          <w:lang w:val="es-ES"/>
-        </w:rPr>
-        <w:t>Engine</w:t>
-      </w:r>
-      <w:proofErr w:type="spellEnd"/>
-      <w:r>
-        <w:rPr>
-          <w:rFonts w:cs="Arial"/>
-          <w:sz w:val="22"/>
-          <w:szCs w:val="22"/>
-          <w:lang w:val="es-ES"/>
-        </w:rPr>
-        <w:t>, que facilitaría un mejor costo-rendimiento en caso de lanzar un proceso exhaustivo</w:t>
+        <w:t>Se exploro y se denoto que se puede utilizar un Google Kubernetes Engine, que facilitaría un mejor costo-rendimiento en caso de lanzar un proceso exhaustivo</w:t>
       </w:r>
       <w:r>
         <w:rPr>
@@ -3662,27 +3005,7 @@
           <w:lang w:val="es-ES"/>
         </w:rPr>
         <w:lastRenderedPageBreak/>
-        <w:t xml:space="preserve">sabiendas que puede ser fácilmente escalable, inclusive con </w:t>
-      </w:r>
-      <w:proofErr w:type="spellStart"/>
-      <w:r>
-        <w:rPr>
-          <w:rFonts w:cs="Arial"/>
-          <w:sz w:val="22"/>
-          <w:szCs w:val="22"/>
-          <w:lang w:val="es-ES"/>
-        </w:rPr>
-        <w:t>cloud</w:t>
-      </w:r>
-      <w:proofErr w:type="spellEnd"/>
-      <w:r>
-        <w:rPr>
-          <w:rFonts w:cs="Arial"/>
-          <w:sz w:val="22"/>
-          <w:szCs w:val="22"/>
-          <w:lang w:val="es-ES"/>
-        </w:rPr>
-        <w:t xml:space="preserve"> run , pero a un costo mayor. </w:t>
+        <w:t xml:space="preserve">sabiendas que puede ser fácilmente escalable, inclusive con cloud run , pero a un costo mayor. </w:t>
       </w:r>
     </w:p>
     <w:p>
@@ -3705,27 +3028,7 @@
           <w:lang w:val="es-ES"/>
         </w:rPr>
         <w:tab/>
-        <w:t xml:space="preserve">A nivel de funcionamiento, el sitio web utiliza un API Key, con el cual se comunica con Google </w:t>
-      </w:r>
-      <w:proofErr w:type="spellStart"/>
-      <w:r>
-        <w:rPr>
-          <w:rFonts w:cs="Arial"/>
-          <w:sz w:val="22"/>
-          <w:szCs w:val="22"/>
-          <w:lang w:val="es-ES"/>
-        </w:rPr>
-        <w:t>Maps</w:t>
-      </w:r>
-      <w:proofErr w:type="spellEnd"/>
-      <w:r>
-        <w:rPr>
-          <w:rFonts w:cs="Arial"/>
-          <w:sz w:val="22"/>
-          <w:szCs w:val="22"/>
-          <w:lang w:val="es-ES"/>
-        </w:rPr>
-        <w:t xml:space="preserve"> API, que proporciona acceso al mapa </w:t>
+        <w:t xml:space="preserve">A nivel de funcionamiento, el sitio web utiliza un API Key, con el cual se comunica con Google Maps API, que proporciona acceso al mapa </w:t>
       </w:r>
       <w:r>
         <w:rPr>
@@ -3743,76 +3046,25 @@
           <w:szCs w:val="22"/>
           <w:lang w:val="es-ES"/>
         </w:rPr>
-        <w:t xml:space="preserve"> también se utiliza este API Key en Google Cloud Run, pues se </w:t>
-      </w:r>
-      <w:proofErr w:type="spellStart"/>
-      <w:r>
-        <w:rPr>
-          <w:rFonts w:cs="Arial"/>
-          <w:sz w:val="22"/>
-          <w:szCs w:val="22"/>
-          <w:lang w:val="es-ES"/>
-        </w:rPr>
-        <w:t>opto</w:t>
-      </w:r>
-      <w:proofErr w:type="spellEnd"/>
-      <w:r>
-        <w:rPr>
-          <w:rFonts w:cs="Arial"/>
-          <w:sz w:val="22"/>
-          <w:szCs w:val="22"/>
-          <w:lang w:val="es-ES"/>
-        </w:rPr>
-        <w:t xml:space="preserve"> por solo capturar coordenadas en el cliente de </w:t>
-      </w:r>
-      <w:proofErr w:type="spellStart"/>
-      <w:r>
-        <w:rPr>
-          <w:rFonts w:cs="Arial"/>
-          <w:sz w:val="22"/>
-          <w:szCs w:val="22"/>
-          <w:lang w:val="es-ES"/>
-        </w:rPr>
-        <w:t>React</w:t>
-      </w:r>
-      <w:proofErr w:type="spellEnd"/>
-      <w:r>
-        <w:rPr>
-          <w:rFonts w:cs="Arial"/>
-          <w:sz w:val="22"/>
-          <w:szCs w:val="22"/>
-          <w:lang w:val="es-ES"/>
-        </w:rPr>
-        <w:t>,</w:t>
-      </w:r>
-      <w:r>
-        <w:rPr>
-          <w:rFonts w:cs="Arial"/>
-          <w:sz w:val="22"/>
-          <w:szCs w:val="22"/>
-          <w:lang w:val="es-ES"/>
-        </w:rPr>
-        <w:t xml:space="preserve"> pues es más sencillo y rápida la transferencia de coordenadas únicamente, una vez dadas las coordenadas a Cloud Run, este se encargara de traer la imagen de Google </w:t>
-      </w:r>
-      <w:proofErr w:type="spellStart"/>
-      <w:r>
-        <w:rPr>
-          <w:rFonts w:cs="Arial"/>
-          <w:sz w:val="22"/>
-          <w:szCs w:val="22"/>
-          <w:lang w:val="es-ES"/>
-        </w:rPr>
-        <w:t>Map</w:t>
-      </w:r>
-      <w:proofErr w:type="spellEnd"/>
-      <w:r>
-        <w:rPr>
-          <w:rFonts w:cs="Arial"/>
-          <w:sz w:val="22"/>
-          <w:szCs w:val="22"/>
-          <w:lang w:val="es-ES"/>
-        </w:rPr>
-        <w:t xml:space="preserve"> y proceder con el análisis. </w:t>
+        <w:t xml:space="preserve"> también se utiliza este API Key en Google Cloud Run, pues se opto por solo capturar coordenadas en el cliente de </w:t>
+      </w:r>
+      <w:r>
+        <w:rPr>
+          <w:rFonts w:cs="Arial"/>
+          <w:sz w:val="22"/>
+          <w:szCs w:val="22"/>
+          <w:lang w:val="es-ES"/>
+        </w:rPr>
+        <w:t>React,</w:t>
+      </w:r>
+      <w:r>
+        <w:rPr>
+          <w:rFonts w:cs="Arial"/>
+          <w:sz w:val="22"/>
+          <w:szCs w:val="22"/>
+          <w:lang w:val="es-ES"/>
+        </w:rPr>
+        <w:t xml:space="preserve"> pues es más sencillo y rápida la transferencia de coordenadas únicamente, una vez dadas las coordenadas a Cloud Run, este se encargara de traer la imagen de Google Map y proceder con el análisis. </w:t>
       </w:r>
     </w:p>
     <w:p>
@@ -3835,27 +3087,7 @@
           <w:lang w:val="es-ES"/>
         </w:rPr>
         <w:tab/>
-        <w:t>El análisis cuenta con dos puntos, en el primero se procederá a llamar a la función que se encarga de la clasificación, y basado en el resultado de esta se procederá o no a la ejecución de la segunda función (</w:t>
-      </w:r>
-      <w:proofErr w:type="spellStart"/>
-      <w:r>
-        <w:rPr>
-          <w:rFonts w:cs="Arial"/>
-          <w:sz w:val="22"/>
-          <w:szCs w:val="22"/>
-          <w:lang w:val="es-ES"/>
-        </w:rPr>
-        <w:t>cloud</w:t>
-      </w:r>
-      <w:proofErr w:type="spellEnd"/>
-      <w:r>
-        <w:rPr>
-          <w:rFonts w:cs="Arial"/>
-          <w:sz w:val="22"/>
-          <w:szCs w:val="22"/>
-          <w:lang w:val="es-ES"/>
-        </w:rPr>
-        <w:t xml:space="preserve"> run). Si el resultado es positivo, el proceso es el mismo, se pasan las </w:t>
+        <w:t xml:space="preserve">El análisis cuenta con dos puntos, en el primero se procederá a llamar a la función que se encarga de la clasificación, y basado en el resultado de esta se procederá o no a la ejecución de la segunda función (cloud run). Si el resultado es positivo, el proceso es el mismo, se pasan las </w:t>
       </w:r>
       <w:r>
         <w:rPr>
@@ -3873,27 +3105,7 @@
           <w:szCs w:val="22"/>
           <w:lang w:val="es-ES"/>
         </w:rPr>
-        <w:t xml:space="preserve"> se descarga la imagen y se procede a la generación de la </w:t>
-      </w:r>
-      <w:proofErr w:type="spellStart"/>
-      <w:r>
-        <w:rPr>
-          <w:rFonts w:cs="Arial"/>
-          <w:sz w:val="22"/>
-          <w:szCs w:val="22"/>
-          <w:lang w:val="es-ES"/>
-        </w:rPr>
-        <w:t>mascara</w:t>
-      </w:r>
-      <w:proofErr w:type="spellEnd"/>
-      <w:r>
-        <w:rPr>
-          <w:rFonts w:cs="Arial"/>
-          <w:sz w:val="22"/>
-          <w:szCs w:val="22"/>
-          <w:lang w:val="es-ES"/>
-        </w:rPr>
-        <w:t xml:space="preserve"> de segmentación</w:t>
+        <w:t xml:space="preserve"> se descarga la imagen y se procede a la generación de la mascara de segmentación</w:t>
       </w:r>
       <w:r>
         <w:rPr>
@@ -4414,35 +3626,7 @@
         <w:rPr>
           <w:rFonts w:ascii="Arial" w:eastAsia="Arial" w:hAnsi="Arial" w:cs="Arial"/>
         </w:rPr>
-        <w:t xml:space="preserve">de trabajo que esto generaba vs otro de los puntos de mitigación que consiste en aceptar las métricas, se </w:t>
-      </w:r>
-      <w:proofErr w:type="spellStart"/>
-      <w:r>
-        <w:rPr>
-          <w:rFonts w:ascii="Arial" w:eastAsia="Arial" w:hAnsi="Arial" w:cs="Arial"/>
-        </w:rPr>
-        <w:t>opto</w:t>
-      </w:r>
-      <w:proofErr w:type="spellEnd"/>
-      <w:r>
-        <w:rPr>
-          <w:rFonts w:ascii="Arial" w:eastAsia="Arial" w:hAnsi="Arial" w:cs="Arial"/>
-        </w:rPr>
-        <w:t xml:space="preserve"> por el </w:t>
-      </w:r>
-      <w:proofErr w:type="spellStart"/>
-      <w:r>
-        <w:rPr>
-          <w:rFonts w:ascii="Arial" w:eastAsia="Arial" w:hAnsi="Arial" w:cs="Arial"/>
-        </w:rPr>
-        <w:t>ultimo</w:t>
-      </w:r>
-      <w:proofErr w:type="spellEnd"/>
-      <w:r>
-        <w:rPr>
-          <w:rFonts w:ascii="Arial" w:eastAsia="Arial" w:hAnsi="Arial" w:cs="Arial"/>
-        </w:rPr>
-        <w:t xml:space="preserve"> punto a fin de continuar con los demás objetivos y reconocer que se obtuvieron métricas muy impresionantes a pesar de la poca cantidad de imágenes de entrenamiento. </w:t>
+        <w:t xml:space="preserve">de trabajo que esto generaba vs otro de los puntos de mitigación que consiste en aceptar las métricas, se opto por el ultimo punto a fin de continuar con los demás objetivos y reconocer que se obtuvieron métricas muy impresionantes a pesar de la poca cantidad de imágenes de entrenamiento. </w:t>
       </w:r>
     </w:p>
     <w:p>
@@ -4639,39 +3823,8 @@
           <w:szCs w:val="22"/>
           <w:lang w:val="es-ES"/>
         </w:rPr>
-        <w:t xml:space="preserve">Código fuente de cliente web basado en </w:t>
-      </w:r>
-      <w:proofErr w:type="spellStart"/>
-      <w:r>
-        <w:rPr>
-          <w:rFonts w:cs="Arial"/>
-          <w:sz w:val="22"/>
-          <w:szCs w:val="22"/>
-          <w:lang w:val="es-ES"/>
-        </w:rPr>
-        <w:t>React</w:t>
-      </w:r>
-      <w:proofErr w:type="spellEnd"/>
-      <w:r>
-        <w:rPr>
-          <w:rFonts w:cs="Arial"/>
-          <w:sz w:val="22"/>
-          <w:szCs w:val="22"/>
-          <w:lang w:val="es-ES"/>
-        </w:rPr>
-        <w:t>/</w:t>
-      </w:r>
-      <w:proofErr w:type="spellStart"/>
-      <w:r>
-        <w:rPr>
-          <w:rFonts w:cs="Arial"/>
-          <w:sz w:val="22"/>
-          <w:szCs w:val="22"/>
-          <w:lang w:val="es-ES"/>
-        </w:rPr>
-        <w:t>Typescript</w:t>
-      </w:r>
-      <w:proofErr w:type="spellEnd"/>
+        <w:t>Código fuente de cliente web basado en React/Typescript</w:t>
+      </w:r>
     </w:p>
     <w:p>
       <w:pPr>
@@ -4695,17 +3848,16 @@
           <w:szCs w:val="22"/>
           <w:lang w:val="es-ES"/>
         </w:rPr>
-        <w:t xml:space="preserve">Código fuente de modelos de segmentación y </w:t>
-      </w:r>
-      <w:r>
-        <w:rPr>
-          <w:rFonts w:cs="Arial"/>
-          <w:sz w:val="22"/>
-          <w:szCs w:val="22"/>
-          <w:u w:val="single"/>
-          <w:lang w:val="es-ES"/>
-        </w:rPr>
-        <w:t>clasificación</w:t>
+        <w:t>Código fuente de modelos de segmentación y</w:t>
+      </w:r>
+      <w:r>
+        <w:rPr>
+          <w:rFonts w:cs="Arial"/>
+          <w:sz w:val="22"/>
+          <w:szCs w:val="22"/>
+          <w:lang w:val="es-ES"/>
+        </w:rPr>
+        <w:t xml:space="preserve"> clasificación</w:t>
       </w:r>
       <w:r>
         <w:rPr>
@@ -4822,27 +3974,7 @@
           <w:szCs w:val="22"/>
           <w:lang w:val="es-ES"/>
         </w:rPr>
-        <w:t xml:space="preserve"> dos carpetas llamadas test y </w:t>
-      </w:r>
-      <w:proofErr w:type="spellStart"/>
-      <w:r>
-        <w:rPr>
-          <w:rFonts w:cs="Arial"/>
-          <w:sz w:val="22"/>
-          <w:szCs w:val="22"/>
-          <w:lang w:val="es-ES"/>
-        </w:rPr>
-        <w:t>train</w:t>
-      </w:r>
-      <w:proofErr w:type="spellEnd"/>
-      <w:r>
-        <w:rPr>
-          <w:rFonts w:cs="Arial"/>
-          <w:sz w:val="22"/>
-          <w:szCs w:val="22"/>
-          <w:lang w:val="es-ES"/>
-        </w:rPr>
-        <w:t>, compuesto en su totalidad por alrededor de 120 imágenes.</w:t>
+        <w:t xml:space="preserve"> dos carpetas llamadas test y train, compuesto en su totalidad por alrededor de 120 imágenes.</w:t>
       </w:r>
     </w:p>
     <w:p>
@@ -4885,27 +4017,7 @@
           <w:szCs w:val="22"/>
           <w:lang w:val="es-ES"/>
         </w:rPr>
-        <w:t xml:space="preserve"> </w:t>
-      </w:r>
-      <w:proofErr w:type="spellStart"/>
-      <w:r>
-        <w:rPr>
-          <w:rFonts w:cs="Arial"/>
-          <w:sz w:val="22"/>
-          <w:szCs w:val="22"/>
-          <w:lang w:val="es-ES"/>
-        </w:rPr>
-        <w:t>noPanel</w:t>
-      </w:r>
-      <w:proofErr w:type="spellEnd"/>
-      <w:r>
-        <w:rPr>
-          <w:rFonts w:cs="Arial"/>
-          <w:sz w:val="22"/>
-          <w:szCs w:val="22"/>
-          <w:lang w:val="es-ES"/>
-        </w:rPr>
-        <w:t xml:space="preserve">, compuesto por alrededor de </w:t>
+        <w:t xml:space="preserve"> noPanel, compuesto por alrededor de </w:t>
       </w:r>
       <w:r>
         <w:rPr>
@@ -4941,45 +4053,14 @@
           <w:lang w:val="es-ES"/>
         </w:rPr>
       </w:pPr>
-      <w:proofErr w:type="spellStart"/>
-      <w:r>
-        <w:rPr>
-          <w:rFonts w:cs="Arial"/>
-          <w:sz w:val="22"/>
-          <w:szCs w:val="22"/>
-          <w:lang w:val="es-ES"/>
-        </w:rPr>
-        <w:t>Jupyter</w:t>
-      </w:r>
-      <w:proofErr w:type="spellEnd"/>
-      <w:r>
-        <w:rPr>
-          <w:rFonts w:cs="Arial"/>
-          <w:sz w:val="22"/>
-          <w:szCs w:val="22"/>
-          <w:lang w:val="es-ES"/>
-        </w:rPr>
-        <w:t xml:space="preserve"> Notebooks, que contienen código fuente utilizado para entrenamiento de modelos, en etapa avanzada y de refinamiento o </w:t>
-      </w:r>
-      <w:proofErr w:type="spellStart"/>
-      <w:r>
-        <w:rPr>
-          <w:rFonts w:cs="Arial"/>
-          <w:sz w:val="22"/>
-          <w:szCs w:val="22"/>
-          <w:lang w:val="es-ES"/>
-        </w:rPr>
-        <w:t>tuning</w:t>
-      </w:r>
-      <w:proofErr w:type="spellEnd"/>
-      <w:r>
-        <w:rPr>
-          <w:rFonts w:cs="Arial"/>
-          <w:sz w:val="22"/>
-          <w:szCs w:val="22"/>
-          <w:lang w:val="es-ES"/>
-        </w:rPr>
-        <w:t>.</w:t>
+      <w:r>
+        <w:rPr>
+          <w:rFonts w:cs="Arial"/>
+          <w:sz w:val="22"/>
+          <w:szCs w:val="22"/>
+          <w:lang w:val="es-ES"/>
+        </w:rPr>
+        <w:t>Jupyter Notebooks, que contienen código fuente utilizado para entrenamiento de modelos, en etapa avanzada y de refinamiento o tuning.</w:t>
       </w:r>
     </w:p>
     <w:p>
@@ -5907,7 +4988,7 @@
         </w:rPr>
         <w:lastRenderedPageBreak/>
         <w:pict w14:anchorId="4B9CF123">
-          <v:shape id="Imagen 1" o:spid="_x0000_i1026" type="#_x0000_t75" style="width:426.55pt;height:224.15pt;visibility:visible;mso-wrap-style:square">
+          <v:shape id="Imagen 1" o:spid="_x0000_i1026" type="#_x0000_t75" style="width:426.75pt;height:224.25pt;visibility:visible;mso-wrap-style:square">
             <v:imagedata r:id="rId11" o:title=""/>
           </v:shape>
         </w:pict>
@@ -5936,7 +5017,7 @@
           <w:lang w:val="es-ES"/>
         </w:rPr>
         <w:pict w14:anchorId="43B7B120">
-          <v:shape id="_x0000_i1027" type="#_x0000_t75" style="width:425.2pt;height:176.6pt;visibility:visible;mso-wrap-style:square">
+          <v:shape id="_x0000_i1027" type="#_x0000_t75" style="width:425.25pt;height:176.25pt;visibility:visible;mso-wrap-style:square">
             <v:imagedata r:id="rId12" o:title=""/>
           </v:shape>
         </w:pict>

</xml_diff>